<commit_message>
Added var2 for SR2 & minor fixes
</commit_message>
<xml_diff>
--- a/Самостоятельные работы/СР2.docx
+++ b/Самостоятельные работы/СР2.docx
@@ -65,7 +65,25 @@
           <w:sz w:val="28"/>
           <w:szCs w:val="28"/>
         </w:rPr>
-        <w:t>Прониным. Программы господина Пронина написаны идеально и стали объектами многих мемов.</w:t>
+        <w:t xml:space="preserve">Прониным. Программы господина Пронина написаны идеально и стали объектами многих </w:t>
+      </w:r>
+      <w:proofErr w:type="spellStart"/>
+      <w:r>
+        <w:rPr>
+          <w:rFonts w:ascii="Times New Roman" w:hAnsi="Times New Roman" w:cs="Times New Roman"/>
+          <w:sz w:val="28"/>
+          <w:szCs w:val="28"/>
+        </w:rPr>
+        <w:t>мемов</w:t>
+      </w:r>
+      <w:proofErr w:type="spellEnd"/>
+      <w:r>
+        <w:rPr>
+          <w:rFonts w:ascii="Times New Roman" w:hAnsi="Times New Roman" w:cs="Times New Roman"/>
+          <w:sz w:val="28"/>
+          <w:szCs w:val="28"/>
+        </w:rPr>
+        <w:t>.</w:t>
       </w:r>
     </w:p>
     <w:p>
@@ -82,7 +100,43 @@
           <w:sz w:val="28"/>
           <w:szCs w:val="28"/>
         </w:rPr>
-        <w:t xml:space="preserve">На ввод подается количество лайков на каждом меме – целые числа, связанном с программой </w:t>
+        <w:t xml:space="preserve">На ввод подается количество </w:t>
+      </w:r>
+      <w:proofErr w:type="spellStart"/>
+      <w:r>
+        <w:rPr>
+          <w:rFonts w:ascii="Times New Roman" w:hAnsi="Times New Roman" w:cs="Times New Roman"/>
+          <w:sz w:val="28"/>
+          <w:szCs w:val="28"/>
+        </w:rPr>
+        <w:t>лайков</w:t>
+      </w:r>
+      <w:proofErr w:type="spellEnd"/>
+      <w:r>
+        <w:rPr>
+          <w:rFonts w:ascii="Times New Roman" w:hAnsi="Times New Roman" w:cs="Times New Roman"/>
+          <w:sz w:val="28"/>
+          <w:szCs w:val="28"/>
+        </w:rPr>
+        <w:t xml:space="preserve"> на каждом </w:t>
+      </w:r>
+      <w:proofErr w:type="spellStart"/>
+      <w:r>
+        <w:rPr>
+          <w:rFonts w:ascii="Times New Roman" w:hAnsi="Times New Roman" w:cs="Times New Roman"/>
+          <w:sz w:val="28"/>
+          <w:szCs w:val="28"/>
+        </w:rPr>
+        <w:t>меме</w:t>
+      </w:r>
+      <w:proofErr w:type="spellEnd"/>
+      <w:r>
+        <w:rPr>
+          <w:rFonts w:ascii="Times New Roman" w:hAnsi="Times New Roman" w:cs="Times New Roman"/>
+          <w:sz w:val="28"/>
+          <w:szCs w:val="28"/>
+        </w:rPr>
+        <w:t xml:space="preserve"> – целые числа, связанном с программой </w:t>
       </w:r>
       <w:r>
         <w:rPr>
@@ -100,6 +154,7 @@
         </w:rPr>
         <w:t xml:space="preserve">Пронина </w:t>
       </w:r>
+      <w:proofErr w:type="spellStart"/>
       <w:r>
         <w:rPr>
           <w:rFonts w:ascii="Times New Roman" w:hAnsi="Times New Roman" w:cs="Times New Roman"/>
@@ -109,6 +164,7 @@
         </w:rPr>
         <w:t>WinLogica</w:t>
       </w:r>
+      <w:proofErr w:type="spellEnd"/>
       <w:r>
         <w:rPr>
           <w:rFonts w:ascii="Times New Roman" w:hAnsi="Times New Roman" w:cs="Times New Roman"/>
@@ -165,8 +221,45 @@
           <w:sz w:val="28"/>
           <w:szCs w:val="28"/>
         </w:rPr>
-        <w:t xml:space="preserve">. После ввода этого слова необходимо вывести среднее количество лайков на каждом меме про </w:t>
-      </w:r>
+        <w:t xml:space="preserve">. После ввода этого слова необходимо вывести среднее количество </w:t>
+      </w:r>
+      <w:proofErr w:type="spellStart"/>
+      <w:r>
+        <w:rPr>
+          <w:rFonts w:ascii="Times New Roman" w:hAnsi="Times New Roman" w:cs="Times New Roman"/>
+          <w:sz w:val="28"/>
+          <w:szCs w:val="28"/>
+        </w:rPr>
+        <w:t>лайков</w:t>
+      </w:r>
+      <w:proofErr w:type="spellEnd"/>
+      <w:r>
+        <w:rPr>
+          <w:rFonts w:ascii="Times New Roman" w:hAnsi="Times New Roman" w:cs="Times New Roman"/>
+          <w:sz w:val="28"/>
+          <w:szCs w:val="28"/>
+        </w:rPr>
+        <w:t xml:space="preserve"> на каждом </w:t>
+      </w:r>
+      <w:proofErr w:type="spellStart"/>
+      <w:r>
+        <w:rPr>
+          <w:rFonts w:ascii="Times New Roman" w:hAnsi="Times New Roman" w:cs="Times New Roman"/>
+          <w:sz w:val="28"/>
+          <w:szCs w:val="28"/>
+        </w:rPr>
+        <w:t>меме</w:t>
+      </w:r>
+      <w:proofErr w:type="spellEnd"/>
+      <w:r>
+        <w:rPr>
+          <w:rFonts w:ascii="Times New Roman" w:hAnsi="Times New Roman" w:cs="Times New Roman"/>
+          <w:sz w:val="28"/>
+          <w:szCs w:val="28"/>
+        </w:rPr>
+        <w:t xml:space="preserve"> про </w:t>
+      </w:r>
+      <w:proofErr w:type="spellStart"/>
       <w:r>
         <w:rPr>
           <w:rFonts w:ascii="Times New Roman" w:hAnsi="Times New Roman" w:cs="Times New Roman"/>
@@ -176,6 +269,7 @@
         </w:rPr>
         <w:t>WinLogica</w:t>
       </w:r>
+      <w:proofErr w:type="spellEnd"/>
       <w:r>
         <w:rPr>
           <w:rFonts w:ascii="Times New Roman" w:hAnsi="Times New Roman" w:cs="Times New Roman"/>
@@ -240,8 +334,18 @@
           <w:sz w:val="28"/>
           <w:szCs w:val="28"/>
         </w:rPr>
-        <w:t>оценку в диапазоне [7,10], с вероятностью 40% [2,7], с вероятностью 10% [0,4]. Для каждого студента посчитать оценку за КДЗ2</w:t>
-      </w:r>
+        <w:t>оценку в диапазоне [7,10], с вероятностью 40% [2,7], с вероятностью 10% [0,4]. Для каждого студента посчитать оценку за КДЗ</w:t>
+      </w:r>
+      <w:proofErr w:type="gramStart"/>
+      <w:r>
+        <w:rPr>
+          <w:rFonts w:ascii="Times New Roman" w:hAnsi="Times New Roman" w:cs="Times New Roman"/>
+          <w:sz w:val="28"/>
+          <w:szCs w:val="28"/>
+        </w:rPr>
+        <w:t>2</w:t>
+      </w:r>
+      <w:proofErr w:type="gramEnd"/>
       <w:r>
         <w:rPr>
           <w:rFonts w:ascii="Times New Roman" w:hAnsi="Times New Roman" w:cs="Times New Roman"/>
@@ -492,7 +596,43 @@
           <w:sz w:val="28"/>
           <w:szCs w:val="28"/>
         </w:rPr>
-        <w:t xml:space="preserve">следующем порядке: количество лайков за мемы, </w:t>
+        <w:t xml:space="preserve">следующем порядке: количество </w:t>
+      </w:r>
+      <w:proofErr w:type="spellStart"/>
+      <w:r>
+        <w:rPr>
+          <w:rFonts w:ascii="Times New Roman" w:hAnsi="Times New Roman" w:cs="Times New Roman"/>
+          <w:sz w:val="28"/>
+          <w:szCs w:val="28"/>
+        </w:rPr>
+        <w:t>лайков</w:t>
+      </w:r>
+      <w:proofErr w:type="spellEnd"/>
+      <w:r>
+        <w:rPr>
+          <w:rFonts w:ascii="Times New Roman" w:hAnsi="Times New Roman" w:cs="Times New Roman"/>
+          <w:sz w:val="28"/>
+          <w:szCs w:val="28"/>
+        </w:rPr>
+        <w:t xml:space="preserve"> за </w:t>
+      </w:r>
+      <w:proofErr w:type="spellStart"/>
+      <w:r>
+        <w:rPr>
+          <w:rFonts w:ascii="Times New Roman" w:hAnsi="Times New Roman" w:cs="Times New Roman"/>
+          <w:sz w:val="28"/>
+          <w:szCs w:val="28"/>
+        </w:rPr>
+        <w:t>мемы</w:t>
+      </w:r>
+      <w:proofErr w:type="spellEnd"/>
+      <w:r>
+        <w:rPr>
+          <w:rFonts w:ascii="Times New Roman" w:hAnsi="Times New Roman" w:cs="Times New Roman"/>
+          <w:sz w:val="28"/>
+          <w:szCs w:val="28"/>
+        </w:rPr>
+        <w:t xml:space="preserve">, </w:t>
       </w:r>
       <w:r>
         <w:rPr>
@@ -535,8 +675,6 @@
         </w:rPr>
         <w:t>, их оценки</w:t>
       </w:r>
-      <w:bookmarkStart w:id="0" w:name="_GoBack"/>
-      <w:bookmarkEnd w:id="0"/>
       <w:r>
         <w:rPr>
           <w:rFonts w:ascii="Times New Roman" w:hAnsi="Times New Roman" w:cs="Times New Roman"/>
@@ -560,7 +698,7 @@
           <w:sz w:val="28"/>
           <w:szCs w:val="28"/>
         </w:rPr>
-        <w:t>Пример входных данных:</w:t>
+        <w:t>При возникновении исключения вывести сообщение об ошибке и завершить работу программы. Обработать возможные исключения.</w:t>
       </w:r>
     </w:p>
     <w:p>
@@ -577,76 +715,7 @@
           <w:sz w:val="28"/>
           <w:szCs w:val="28"/>
         </w:rPr>
-        <w:t>5</w:t>
-      </w:r>
-      <w:r>
-        <w:rPr>
-          <w:rFonts w:ascii="Times New Roman" w:hAnsi="Times New Roman" w:cs="Times New Roman"/>
-          <w:sz w:val="28"/>
-          <w:szCs w:val="28"/>
-        </w:rPr>
-        <w:br/>
-        <w:t>4</w:t>
-      </w:r>
-      <w:r>
-        <w:rPr>
-          <w:rFonts w:ascii="Times New Roman" w:hAnsi="Times New Roman" w:cs="Times New Roman"/>
-          <w:sz w:val="28"/>
-          <w:szCs w:val="28"/>
-        </w:rPr>
-        <w:br/>
-        <w:t>3</w:t>
-      </w:r>
-      <w:r>
-        <w:rPr>
-          <w:rFonts w:ascii="Times New Roman" w:hAnsi="Times New Roman" w:cs="Times New Roman"/>
-          <w:sz w:val="28"/>
-          <w:szCs w:val="28"/>
-        </w:rPr>
-        <w:br/>
-      </w:r>
-      <w:r>
-        <w:rPr>
-          <w:rFonts w:ascii="Times New Roman" w:hAnsi="Times New Roman" w:cs="Times New Roman"/>
-          <w:sz w:val="28"/>
-          <w:szCs w:val="28"/>
-          <w:lang w:val="en-US"/>
-        </w:rPr>
-        <w:t>deadline</w:t>
-      </w:r>
-      <w:r>
-        <w:rPr>
-          <w:rFonts w:ascii="Times New Roman" w:hAnsi="Times New Roman" w:cs="Times New Roman"/>
-          <w:sz w:val="28"/>
-          <w:szCs w:val="28"/>
-        </w:rPr>
-        <w:br/>
-      </w:r>
-      <w:r>
-        <w:rPr>
-          <w:rFonts w:ascii="Times New Roman" w:hAnsi="Times New Roman" w:cs="Times New Roman"/>
-          <w:sz w:val="28"/>
-          <w:szCs w:val="28"/>
-          <w:lang w:val="en-US"/>
-        </w:rPr>
-        <w:t>1</w:t>
-      </w:r>
-      <w:r>
-        <w:rPr>
-          <w:rFonts w:ascii="Times New Roman" w:hAnsi="Times New Roman" w:cs="Times New Roman"/>
-          <w:sz w:val="28"/>
-          <w:szCs w:val="28"/>
-        </w:rPr>
-        <w:br/>
-      </w:r>
-      <w:r>
-        <w:rPr>
-          <w:rFonts w:ascii="Times New Roman" w:hAnsi="Times New Roman" w:cs="Times New Roman"/>
-          <w:sz w:val="28"/>
-          <w:szCs w:val="28"/>
-          <w:lang w:val="en-US"/>
-        </w:rPr>
-        <w:t>10</w:t>
+        <w:t>Пример входных данных:</w:t>
       </w:r>
     </w:p>
     <w:p>
@@ -663,7 +732,76 @@
           <w:sz w:val="28"/>
           <w:szCs w:val="28"/>
         </w:rPr>
-        <w:t>Вывод:</w:t>
+        <w:t>5</w:t>
+      </w:r>
+      <w:r>
+        <w:rPr>
+          <w:rFonts w:ascii="Times New Roman" w:hAnsi="Times New Roman" w:cs="Times New Roman"/>
+          <w:sz w:val="28"/>
+          <w:szCs w:val="28"/>
+        </w:rPr>
+        <w:br/>
+        <w:t>4</w:t>
+      </w:r>
+      <w:r>
+        <w:rPr>
+          <w:rFonts w:ascii="Times New Roman" w:hAnsi="Times New Roman" w:cs="Times New Roman"/>
+          <w:sz w:val="28"/>
+          <w:szCs w:val="28"/>
+        </w:rPr>
+        <w:br/>
+        <w:t>3</w:t>
+      </w:r>
+      <w:r>
+        <w:rPr>
+          <w:rFonts w:ascii="Times New Roman" w:hAnsi="Times New Roman" w:cs="Times New Roman"/>
+          <w:sz w:val="28"/>
+          <w:szCs w:val="28"/>
+        </w:rPr>
+        <w:br/>
+      </w:r>
+      <w:r>
+        <w:rPr>
+          <w:rFonts w:ascii="Times New Roman" w:hAnsi="Times New Roman" w:cs="Times New Roman"/>
+          <w:sz w:val="28"/>
+          <w:szCs w:val="28"/>
+          <w:lang w:val="en-US"/>
+        </w:rPr>
+        <w:t>deadline</w:t>
+      </w:r>
+      <w:r>
+        <w:rPr>
+          <w:rFonts w:ascii="Times New Roman" w:hAnsi="Times New Roman" w:cs="Times New Roman"/>
+          <w:sz w:val="28"/>
+          <w:szCs w:val="28"/>
+        </w:rPr>
+        <w:br/>
+      </w:r>
+      <w:r>
+        <w:rPr>
+          <w:rFonts w:ascii="Times New Roman" w:hAnsi="Times New Roman" w:cs="Times New Roman"/>
+          <w:sz w:val="28"/>
+          <w:szCs w:val="28"/>
+          <w:lang w:val="en-US"/>
+        </w:rPr>
+        <w:t>1</w:t>
+      </w:r>
+      <w:r>
+        <w:rPr>
+          <w:rFonts w:ascii="Times New Roman" w:hAnsi="Times New Roman" w:cs="Times New Roman"/>
+          <w:sz w:val="28"/>
+          <w:szCs w:val="28"/>
+        </w:rPr>
+        <w:br/>
+      </w:r>
+      <w:r>
+        <w:rPr>
+          <w:rFonts w:ascii="Times New Roman" w:hAnsi="Times New Roman" w:cs="Times New Roman"/>
+          <w:sz w:val="28"/>
+          <w:szCs w:val="28"/>
+          <w:lang w:val="en-US"/>
+        </w:rPr>
+        <w:t>10</w:t>
       </w:r>
     </w:p>
     <w:p>
@@ -680,16 +818,7 @@
           <w:sz w:val="28"/>
           <w:szCs w:val="28"/>
         </w:rPr>
-        <w:t>4</w:t>
-      </w:r>
-      <w:r>
-        <w:rPr>
-          <w:rFonts w:ascii="Times New Roman" w:hAnsi="Times New Roman" w:cs="Times New Roman"/>
-          <w:sz w:val="28"/>
-          <w:szCs w:val="28"/>
-        </w:rPr>
-        <w:br/>
-        <w:t>10 0</w:t>
+        <w:t>Вывод:</w:t>
       </w:r>
     </w:p>
     <w:p>
@@ -700,6 +829,483 @@
           <w:szCs w:val="28"/>
         </w:rPr>
       </w:pPr>
+      <w:r>
+        <w:rPr>
+          <w:rFonts w:ascii="Times New Roman" w:hAnsi="Times New Roman" w:cs="Times New Roman"/>
+          <w:sz w:val="28"/>
+          <w:szCs w:val="28"/>
+        </w:rPr>
+        <w:lastRenderedPageBreak/>
+        <w:t>4</w:t>
+      </w:r>
+      <w:r>
+        <w:rPr>
+          <w:rFonts w:ascii="Times New Roman" w:hAnsi="Times New Roman" w:cs="Times New Roman"/>
+          <w:sz w:val="28"/>
+          <w:szCs w:val="28"/>
+        </w:rPr>
+        <w:br/>
+        <w:t>10 0</w:t>
+      </w:r>
+    </w:p>
+    <w:p>
+      <w:pPr>
+        <w:rPr>
+          <w:rFonts w:ascii="Times New Roman" w:hAnsi="Times New Roman" w:cs="Times New Roman"/>
+          <w:sz w:val="28"/>
+          <w:szCs w:val="28"/>
+        </w:rPr>
+      </w:pPr>
+      <w:r>
+        <w:rPr>
+          <w:rFonts w:ascii="Times New Roman" w:hAnsi="Times New Roman" w:cs="Times New Roman"/>
+          <w:sz w:val="28"/>
+          <w:szCs w:val="28"/>
+        </w:rPr>
+        <w:br w:type="page"/>
+      </w:r>
+    </w:p>
+    <w:p>
+      <w:pPr>
+        <w:rPr>
+          <w:rFonts w:ascii="Times New Roman" w:hAnsi="Times New Roman" w:cs="Times New Roman"/>
+          <w:sz w:val="28"/>
+          <w:szCs w:val="28"/>
+        </w:rPr>
+      </w:pPr>
+    </w:p>
+    <w:p>
+      <w:pPr>
+        <w:rPr>
+          <w:rFonts w:ascii="Times New Roman" w:hAnsi="Times New Roman" w:cs="Times New Roman"/>
+          <w:sz w:val="28"/>
+          <w:szCs w:val="28"/>
+        </w:rPr>
+      </w:pPr>
+      <w:r>
+        <w:rPr>
+          <w:rFonts w:ascii="Times New Roman" w:hAnsi="Times New Roman" w:cs="Times New Roman"/>
+          <w:sz w:val="28"/>
+          <w:szCs w:val="28"/>
+        </w:rPr>
+        <w:t>Вариант 2</w:t>
+      </w:r>
+    </w:p>
+    <w:p>
+      <w:pPr>
+        <w:rPr>
+          <w:rFonts w:ascii="Times New Roman" w:hAnsi="Times New Roman" w:cs="Times New Roman"/>
+          <w:sz w:val="28"/>
+          <w:szCs w:val="28"/>
+        </w:rPr>
+      </w:pPr>
+      <w:r>
+        <w:rPr>
+          <w:rFonts w:ascii="Times New Roman" w:hAnsi="Times New Roman" w:cs="Times New Roman"/>
+          <w:sz w:val="28"/>
+          <w:szCs w:val="28"/>
+        </w:rPr>
+        <w:t xml:space="preserve">Конец первого модуля традиционно ознаменуется </w:t>
+      </w:r>
+      <w:proofErr w:type="spellStart"/>
+      <w:r>
+        <w:rPr>
+          <w:rFonts w:ascii="Times New Roman" w:hAnsi="Times New Roman" w:cs="Times New Roman"/>
+          <w:sz w:val="28"/>
+          <w:szCs w:val="28"/>
+        </w:rPr>
+        <w:t>посвятом</w:t>
+      </w:r>
+      <w:proofErr w:type="spellEnd"/>
+      <w:r>
+        <w:rPr>
+          <w:rFonts w:ascii="Times New Roman" w:hAnsi="Times New Roman" w:cs="Times New Roman"/>
+          <w:sz w:val="28"/>
+          <w:szCs w:val="28"/>
+        </w:rPr>
+        <w:t xml:space="preserve">. Для </w:t>
+      </w:r>
+      <w:proofErr w:type="spellStart"/>
+      <w:r>
+        <w:rPr>
+          <w:rFonts w:ascii="Times New Roman" w:hAnsi="Times New Roman" w:cs="Times New Roman"/>
+          <w:sz w:val="28"/>
+          <w:szCs w:val="28"/>
+        </w:rPr>
+        <w:t>посвята</w:t>
+      </w:r>
+      <w:proofErr w:type="spellEnd"/>
+      <w:r>
+        <w:rPr>
+          <w:rFonts w:ascii="Times New Roman" w:hAnsi="Times New Roman" w:cs="Times New Roman"/>
+          <w:sz w:val="28"/>
+          <w:szCs w:val="28"/>
+        </w:rPr>
+        <w:t xml:space="preserve"> обычно снимается какой-нибудь коттедж</w:t>
+      </w:r>
+      <w:r>
+        <w:rPr>
+          <w:rFonts w:ascii="Times New Roman" w:hAnsi="Times New Roman" w:cs="Times New Roman"/>
+          <w:sz w:val="28"/>
+          <w:szCs w:val="28"/>
+        </w:rPr>
+        <w:t>/</w:t>
+      </w:r>
+      <w:r>
+        <w:rPr>
+          <w:rFonts w:ascii="Times New Roman" w:hAnsi="Times New Roman" w:cs="Times New Roman"/>
+          <w:sz w:val="28"/>
+          <w:szCs w:val="28"/>
+        </w:rPr>
+        <w:t>санаторий, до которого студенты доставляются автобусом, но могут выбрать и другой способ транспортировки, либо же вообще не поехать.</w:t>
+      </w:r>
+      <w:r>
+        <w:rPr>
+          <w:rFonts w:ascii="Times New Roman" w:hAnsi="Times New Roman" w:cs="Times New Roman"/>
+          <w:sz w:val="28"/>
+          <w:szCs w:val="28"/>
+        </w:rPr>
+        <w:t xml:space="preserve"> </w:t>
+      </w:r>
+    </w:p>
+    <w:p>
+      <w:pPr>
+        <w:rPr>
+          <w:rFonts w:ascii="Times New Roman" w:hAnsi="Times New Roman" w:cs="Times New Roman"/>
+          <w:sz w:val="28"/>
+          <w:szCs w:val="28"/>
+        </w:rPr>
+      </w:pPr>
+      <w:r>
+        <w:rPr>
+          <w:rFonts w:ascii="Times New Roman" w:hAnsi="Times New Roman" w:cs="Times New Roman"/>
+          <w:sz w:val="28"/>
+          <w:szCs w:val="28"/>
+        </w:rPr>
+        <w:t xml:space="preserve">В первой строке вводится </w:t>
+      </w:r>
+      <w:r>
+        <w:rPr>
+          <w:rFonts w:ascii="Times New Roman" w:hAnsi="Times New Roman" w:cs="Times New Roman"/>
+          <w:sz w:val="28"/>
+          <w:szCs w:val="28"/>
+          <w:lang w:val="en-US"/>
+        </w:rPr>
+        <w:t>n</w:t>
+      </w:r>
+      <w:r>
+        <w:rPr>
+          <w:rFonts w:ascii="Times New Roman" w:hAnsi="Times New Roman" w:cs="Times New Roman"/>
+          <w:sz w:val="28"/>
+          <w:szCs w:val="28"/>
+        </w:rPr>
+        <w:t xml:space="preserve"> – количество студентов. </w:t>
+      </w:r>
+      <w:r>
+        <w:rPr>
+          <w:rFonts w:ascii="Times New Roman" w:hAnsi="Times New Roman" w:cs="Times New Roman"/>
+          <w:sz w:val="28"/>
+          <w:szCs w:val="28"/>
+        </w:rPr>
+        <w:t xml:space="preserve">В каждой </w:t>
+      </w:r>
+      <w:r>
+        <w:rPr>
+          <w:rFonts w:ascii="Times New Roman" w:hAnsi="Times New Roman" w:cs="Times New Roman"/>
+          <w:sz w:val="28"/>
+          <w:szCs w:val="28"/>
+        </w:rPr>
+        <w:t xml:space="preserve">последующей </w:t>
+      </w:r>
+      <w:r>
+        <w:rPr>
+          <w:rFonts w:ascii="Times New Roman" w:hAnsi="Times New Roman" w:cs="Times New Roman"/>
+          <w:sz w:val="28"/>
+          <w:szCs w:val="28"/>
+        </w:rPr>
+        <w:t xml:space="preserve">строке вводятся фамилия студента, тип транспортировки до </w:t>
+      </w:r>
+      <w:proofErr w:type="spellStart"/>
+      <w:r>
+        <w:rPr>
+          <w:rFonts w:ascii="Times New Roman" w:hAnsi="Times New Roman" w:cs="Times New Roman"/>
+          <w:sz w:val="28"/>
+          <w:szCs w:val="28"/>
+        </w:rPr>
+        <w:t>посвята</w:t>
+      </w:r>
+      <w:proofErr w:type="spellEnd"/>
+      <w:r>
+        <w:rPr>
+          <w:rFonts w:ascii="Times New Roman" w:hAnsi="Times New Roman" w:cs="Times New Roman"/>
+          <w:sz w:val="28"/>
+          <w:szCs w:val="28"/>
+        </w:rPr>
+        <w:t xml:space="preserve">: </w:t>
+      </w:r>
+      <w:r>
+        <w:rPr>
+          <w:rFonts w:ascii="Times New Roman" w:hAnsi="Times New Roman" w:cs="Times New Roman"/>
+          <w:sz w:val="28"/>
+          <w:szCs w:val="28"/>
+        </w:rPr>
+        <w:t>“</w:t>
+      </w:r>
+      <w:r>
+        <w:rPr>
+          <w:rFonts w:ascii="Times New Roman" w:hAnsi="Times New Roman" w:cs="Times New Roman"/>
+          <w:sz w:val="28"/>
+          <w:szCs w:val="28"/>
+          <w:lang w:val="en-US"/>
+        </w:rPr>
+        <w:t>bus</w:t>
+      </w:r>
+      <w:r>
+        <w:rPr>
+          <w:rFonts w:ascii="Times New Roman" w:hAnsi="Times New Roman" w:cs="Times New Roman"/>
+          <w:sz w:val="28"/>
+          <w:szCs w:val="28"/>
+        </w:rPr>
+        <w:t>”, “</w:t>
+      </w:r>
+      <w:r>
+        <w:rPr>
+          <w:rFonts w:ascii="Times New Roman" w:hAnsi="Times New Roman" w:cs="Times New Roman"/>
+          <w:sz w:val="28"/>
+          <w:szCs w:val="28"/>
+          <w:lang w:val="en-US"/>
+        </w:rPr>
+        <w:t>other</w:t>
+      </w:r>
+      <w:r>
+        <w:rPr>
+          <w:rFonts w:ascii="Times New Roman" w:hAnsi="Times New Roman" w:cs="Times New Roman"/>
+          <w:sz w:val="28"/>
+          <w:szCs w:val="28"/>
+        </w:rPr>
+        <w:t>”, “</w:t>
+      </w:r>
+      <w:r>
+        <w:rPr>
+          <w:rFonts w:ascii="Times New Roman" w:hAnsi="Times New Roman" w:cs="Times New Roman"/>
+          <w:sz w:val="28"/>
+          <w:szCs w:val="28"/>
+          <w:lang w:val="en-US"/>
+        </w:rPr>
+        <w:t>none</w:t>
+      </w:r>
+      <w:r>
+        <w:rPr>
+          <w:rFonts w:ascii="Times New Roman" w:hAnsi="Times New Roman" w:cs="Times New Roman"/>
+          <w:sz w:val="28"/>
+          <w:szCs w:val="28"/>
+        </w:rPr>
+        <w:t>”</w:t>
+      </w:r>
+      <w:r>
+        <w:rPr>
+          <w:rFonts w:ascii="Times New Roman" w:hAnsi="Times New Roman" w:cs="Times New Roman"/>
+          <w:sz w:val="28"/>
+          <w:szCs w:val="28"/>
+        </w:rPr>
+        <w:t xml:space="preserve"> и на транспортировку, если тип транспортировки – </w:t>
+      </w:r>
+      <w:r>
+        <w:rPr>
+          <w:rFonts w:ascii="Times New Roman" w:hAnsi="Times New Roman" w:cs="Times New Roman"/>
+          <w:sz w:val="28"/>
+          <w:szCs w:val="28"/>
+          <w:lang w:val="en-US"/>
+        </w:rPr>
+        <w:t>other</w:t>
+      </w:r>
+      <w:r>
+        <w:rPr>
+          <w:rFonts w:ascii="Times New Roman" w:hAnsi="Times New Roman" w:cs="Times New Roman"/>
+          <w:sz w:val="28"/>
+          <w:szCs w:val="28"/>
+        </w:rPr>
+        <w:t xml:space="preserve">, указывается стоимость транспортировки. Транспортировка на автобусе стоит 1000 рублей. Наши студенты </w:t>
+      </w:r>
+      <w:r>
+        <w:rPr>
+          <w:rFonts w:ascii="Times New Roman" w:hAnsi="Times New Roman" w:cs="Times New Roman"/>
+          <w:sz w:val="28"/>
+          <w:szCs w:val="28"/>
+        </w:rPr>
+        <w:t xml:space="preserve">живут в мире, в котором есть купюры только по 500 рублей. Посчитать количество купюр, потраченное каждым студентом на транспортировку, если студент едет на </w:t>
+      </w:r>
+      <w:proofErr w:type="spellStart"/>
+      <w:r>
+        <w:rPr>
+          <w:rFonts w:ascii="Times New Roman" w:hAnsi="Times New Roman" w:cs="Times New Roman"/>
+          <w:sz w:val="28"/>
+          <w:szCs w:val="28"/>
+        </w:rPr>
+        <w:t>посвят</w:t>
+      </w:r>
+      <w:proofErr w:type="spellEnd"/>
+      <w:r>
+        <w:rPr>
+          <w:rFonts w:ascii="Times New Roman" w:hAnsi="Times New Roman" w:cs="Times New Roman"/>
+          <w:sz w:val="28"/>
+          <w:szCs w:val="28"/>
+        </w:rPr>
+        <w:t>.</w:t>
+      </w:r>
+    </w:p>
+    <w:p>
+      <w:pPr>
+        <w:rPr>
+          <w:rFonts w:ascii="Times New Roman" w:hAnsi="Times New Roman" w:cs="Times New Roman"/>
+          <w:sz w:val="28"/>
+          <w:szCs w:val="28"/>
+        </w:rPr>
+      </w:pPr>
+      <w:r>
+        <w:rPr>
+          <w:rFonts w:ascii="Times New Roman" w:hAnsi="Times New Roman" w:cs="Times New Roman"/>
+          <w:sz w:val="28"/>
+          <w:szCs w:val="28"/>
+        </w:rPr>
+        <w:t>При возникновении исключения вывести сообщение об ошибке и завершить работу программы. Обработать возможные исключения.</w:t>
+      </w:r>
+    </w:p>
+    <w:p>
+      <w:pPr>
+        <w:rPr>
+          <w:rFonts w:ascii="Times New Roman" w:hAnsi="Times New Roman" w:cs="Times New Roman"/>
+          <w:sz w:val="28"/>
+          <w:szCs w:val="28"/>
+        </w:rPr>
+      </w:pPr>
+      <w:r>
+        <w:rPr>
+          <w:rFonts w:ascii="Times New Roman" w:hAnsi="Times New Roman" w:cs="Times New Roman"/>
+          <w:sz w:val="28"/>
+          <w:szCs w:val="28"/>
+        </w:rPr>
+        <w:t>Пример входных данных:</w:t>
+      </w:r>
+      <w:r>
+        <w:rPr>
+          <w:rFonts w:ascii="Times New Roman" w:hAnsi="Times New Roman" w:cs="Times New Roman"/>
+          <w:sz w:val="28"/>
+          <w:szCs w:val="28"/>
+        </w:rPr>
+        <w:br/>
+        <w:t xml:space="preserve">Петров </w:t>
+      </w:r>
+      <w:r>
+        <w:rPr>
+          <w:rFonts w:ascii="Times New Roman" w:hAnsi="Times New Roman" w:cs="Times New Roman"/>
+          <w:sz w:val="28"/>
+          <w:szCs w:val="28"/>
+          <w:lang w:val="en-US"/>
+        </w:rPr>
+        <w:t>none</w:t>
+      </w:r>
+      <w:r>
+        <w:rPr>
+          <w:rFonts w:ascii="Times New Roman" w:hAnsi="Times New Roman" w:cs="Times New Roman"/>
+          <w:sz w:val="28"/>
+          <w:szCs w:val="28"/>
+        </w:rPr>
+        <w:br/>
+      </w:r>
+      <w:r>
+        <w:rPr>
+          <w:rFonts w:ascii="Times New Roman" w:hAnsi="Times New Roman" w:cs="Times New Roman"/>
+          <w:sz w:val="28"/>
+          <w:szCs w:val="28"/>
+        </w:rPr>
+        <w:t xml:space="preserve">Иванов </w:t>
+      </w:r>
+      <w:r>
+        <w:rPr>
+          <w:rFonts w:ascii="Times New Roman" w:hAnsi="Times New Roman" w:cs="Times New Roman"/>
+          <w:sz w:val="28"/>
+          <w:szCs w:val="28"/>
+          <w:lang w:val="en-US"/>
+        </w:rPr>
+        <w:t>bus</w:t>
+      </w:r>
+      <w:r>
+        <w:rPr>
+          <w:rFonts w:ascii="Times New Roman" w:hAnsi="Times New Roman" w:cs="Times New Roman"/>
+          <w:sz w:val="28"/>
+          <w:szCs w:val="28"/>
+        </w:rPr>
+        <w:br/>
+      </w:r>
+      <w:r>
+        <w:rPr>
+          <w:rFonts w:ascii="Times New Roman" w:hAnsi="Times New Roman" w:cs="Times New Roman"/>
+          <w:sz w:val="28"/>
+          <w:szCs w:val="28"/>
+        </w:rPr>
+        <w:t xml:space="preserve">Светлов </w:t>
+      </w:r>
+      <w:r>
+        <w:rPr>
+          <w:rFonts w:ascii="Times New Roman" w:hAnsi="Times New Roman" w:cs="Times New Roman"/>
+          <w:sz w:val="28"/>
+          <w:szCs w:val="28"/>
+          <w:lang w:val="en-US"/>
+        </w:rPr>
+        <w:t>other</w:t>
+      </w:r>
+      <w:r>
+        <w:rPr>
+          <w:rFonts w:ascii="Times New Roman" w:hAnsi="Times New Roman" w:cs="Times New Roman"/>
+          <w:sz w:val="28"/>
+          <w:szCs w:val="28"/>
+        </w:rPr>
+        <w:t xml:space="preserve"> 1600</w:t>
+      </w:r>
+      <w:r>
+        <w:rPr>
+          <w:rFonts w:ascii="Times New Roman" w:hAnsi="Times New Roman" w:cs="Times New Roman"/>
+          <w:sz w:val="28"/>
+          <w:szCs w:val="28"/>
+        </w:rPr>
+        <w:br/>
+      </w:r>
+      <w:r>
+        <w:rPr>
+          <w:rFonts w:ascii="Times New Roman" w:hAnsi="Times New Roman" w:cs="Times New Roman"/>
+          <w:sz w:val="28"/>
+          <w:szCs w:val="28"/>
+        </w:rPr>
+        <w:t>Вывод:</w:t>
+      </w:r>
+      <w:r>
+        <w:rPr>
+          <w:rFonts w:ascii="Times New Roman" w:hAnsi="Times New Roman" w:cs="Times New Roman"/>
+          <w:sz w:val="28"/>
+          <w:szCs w:val="28"/>
+        </w:rPr>
+        <w:br/>
+        <w:t>Иванов 2</w:t>
+      </w:r>
+      <w:r>
+        <w:rPr>
+          <w:rFonts w:ascii="Times New Roman" w:hAnsi="Times New Roman" w:cs="Times New Roman"/>
+          <w:sz w:val="28"/>
+          <w:szCs w:val="28"/>
+        </w:rPr>
+        <w:br/>
+      </w:r>
+      <w:bookmarkStart w:id="0" w:name="_GoBack"/>
+      <w:bookmarkEnd w:id="0"/>
+      <w:r>
+        <w:rPr>
+          <w:rFonts w:ascii="Times New Roman" w:hAnsi="Times New Roman" w:cs="Times New Roman"/>
+          <w:sz w:val="28"/>
+          <w:szCs w:val="28"/>
+        </w:rPr>
+        <w:t>Светлов 4</w:t>
+      </w:r>
     </w:p>
     <w:sectPr>
       <w:pgSz w:w="11906" w:h="16838"/>

</xml_diff>

<commit_message>
Minor SR2 var2 fix
</commit_message>
<xml_diff>
--- a/Самостоятельные работы/СР2.docx
+++ b/Самостоятельные работы/СР2.docx
@@ -65,25 +65,7 @@
           <w:sz w:val="28"/>
           <w:szCs w:val="28"/>
         </w:rPr>
-        <w:t xml:space="preserve">Прониным. Программы господина Пронина написаны идеально и стали объектами многих </w:t>
-      </w:r>
-      <w:proofErr w:type="spellStart"/>
-      <w:r>
-        <w:rPr>
-          <w:rFonts w:ascii="Times New Roman" w:hAnsi="Times New Roman" w:cs="Times New Roman"/>
-          <w:sz w:val="28"/>
-          <w:szCs w:val="28"/>
-        </w:rPr>
-        <w:t>мемов</w:t>
-      </w:r>
-      <w:proofErr w:type="spellEnd"/>
-      <w:r>
-        <w:rPr>
-          <w:rFonts w:ascii="Times New Roman" w:hAnsi="Times New Roman" w:cs="Times New Roman"/>
-          <w:sz w:val="28"/>
-          <w:szCs w:val="28"/>
-        </w:rPr>
-        <w:t>.</w:t>
+        <w:t>Прониным. Программы господина Пронина написаны идеально и стали объектами многих мемов.</w:t>
       </w:r>
     </w:p>
     <w:p>
@@ -100,43 +82,7 @@
           <w:sz w:val="28"/>
           <w:szCs w:val="28"/>
         </w:rPr>
-        <w:t xml:space="preserve">На ввод подается количество </w:t>
-      </w:r>
-      <w:proofErr w:type="spellStart"/>
-      <w:r>
-        <w:rPr>
-          <w:rFonts w:ascii="Times New Roman" w:hAnsi="Times New Roman" w:cs="Times New Roman"/>
-          <w:sz w:val="28"/>
-          <w:szCs w:val="28"/>
-        </w:rPr>
-        <w:t>лайков</w:t>
-      </w:r>
-      <w:proofErr w:type="spellEnd"/>
-      <w:r>
-        <w:rPr>
-          <w:rFonts w:ascii="Times New Roman" w:hAnsi="Times New Roman" w:cs="Times New Roman"/>
-          <w:sz w:val="28"/>
-          <w:szCs w:val="28"/>
-        </w:rPr>
-        <w:t xml:space="preserve"> на каждом </w:t>
-      </w:r>
-      <w:proofErr w:type="spellStart"/>
-      <w:r>
-        <w:rPr>
-          <w:rFonts w:ascii="Times New Roman" w:hAnsi="Times New Roman" w:cs="Times New Roman"/>
-          <w:sz w:val="28"/>
-          <w:szCs w:val="28"/>
-        </w:rPr>
-        <w:t>меме</w:t>
-      </w:r>
-      <w:proofErr w:type="spellEnd"/>
-      <w:r>
-        <w:rPr>
-          <w:rFonts w:ascii="Times New Roman" w:hAnsi="Times New Roman" w:cs="Times New Roman"/>
-          <w:sz w:val="28"/>
-          <w:szCs w:val="28"/>
-        </w:rPr>
-        <w:t xml:space="preserve"> – целые числа, связанном с программой </w:t>
+        <w:t xml:space="preserve">На ввод подается количество лайков на каждом меме – целые числа, связанном с программой </w:t>
       </w:r>
       <w:r>
         <w:rPr>
@@ -154,7 +100,6 @@
         </w:rPr>
         <w:t xml:space="preserve">Пронина </w:t>
       </w:r>
-      <w:proofErr w:type="spellStart"/>
       <w:r>
         <w:rPr>
           <w:rFonts w:ascii="Times New Roman" w:hAnsi="Times New Roman" w:cs="Times New Roman"/>
@@ -164,7 +109,6 @@
         </w:rPr>
         <w:t>WinLogica</w:t>
       </w:r>
-      <w:proofErr w:type="spellEnd"/>
       <w:r>
         <w:rPr>
           <w:rFonts w:ascii="Times New Roman" w:hAnsi="Times New Roman" w:cs="Times New Roman"/>
@@ -221,45 +165,8 @@
           <w:sz w:val="28"/>
           <w:szCs w:val="28"/>
         </w:rPr>
-        <w:t xml:space="preserve">. После ввода этого слова необходимо вывести среднее количество </w:t>
-      </w:r>
-      <w:proofErr w:type="spellStart"/>
-      <w:r>
-        <w:rPr>
-          <w:rFonts w:ascii="Times New Roman" w:hAnsi="Times New Roman" w:cs="Times New Roman"/>
-          <w:sz w:val="28"/>
-          <w:szCs w:val="28"/>
-        </w:rPr>
-        <w:t>лайков</w:t>
-      </w:r>
-      <w:proofErr w:type="spellEnd"/>
-      <w:r>
-        <w:rPr>
-          <w:rFonts w:ascii="Times New Roman" w:hAnsi="Times New Roman" w:cs="Times New Roman"/>
-          <w:sz w:val="28"/>
-          <w:szCs w:val="28"/>
-        </w:rPr>
-        <w:t xml:space="preserve"> на каждом </w:t>
-      </w:r>
-      <w:proofErr w:type="spellStart"/>
-      <w:r>
-        <w:rPr>
-          <w:rFonts w:ascii="Times New Roman" w:hAnsi="Times New Roman" w:cs="Times New Roman"/>
-          <w:sz w:val="28"/>
-          <w:szCs w:val="28"/>
-        </w:rPr>
-        <w:t>меме</w:t>
-      </w:r>
-      <w:proofErr w:type="spellEnd"/>
-      <w:r>
-        <w:rPr>
-          <w:rFonts w:ascii="Times New Roman" w:hAnsi="Times New Roman" w:cs="Times New Roman"/>
-          <w:sz w:val="28"/>
-          <w:szCs w:val="28"/>
-        </w:rPr>
-        <w:t xml:space="preserve"> про </w:t>
-      </w:r>
-      <w:proofErr w:type="spellStart"/>
+        <w:t xml:space="preserve">. После ввода этого слова необходимо вывести среднее количество лайков на каждом меме про </w:t>
+      </w:r>
       <w:r>
         <w:rPr>
           <w:rFonts w:ascii="Times New Roman" w:hAnsi="Times New Roman" w:cs="Times New Roman"/>
@@ -269,7 +176,6 @@
         </w:rPr>
         <w:t>WinLogica</w:t>
       </w:r>
-      <w:proofErr w:type="spellEnd"/>
       <w:r>
         <w:rPr>
           <w:rFonts w:ascii="Times New Roman" w:hAnsi="Times New Roman" w:cs="Times New Roman"/>
@@ -334,18 +240,8 @@
           <w:sz w:val="28"/>
           <w:szCs w:val="28"/>
         </w:rPr>
-        <w:t>оценку в диапазоне [7,10], с вероятностью 40% [2,7], с вероятностью 10% [0,4]. Для каждого студента посчитать оценку за КДЗ</w:t>
-      </w:r>
-      <w:proofErr w:type="gramStart"/>
-      <w:r>
-        <w:rPr>
-          <w:rFonts w:ascii="Times New Roman" w:hAnsi="Times New Roman" w:cs="Times New Roman"/>
-          <w:sz w:val="28"/>
-          <w:szCs w:val="28"/>
-        </w:rPr>
-        <w:t>2</w:t>
-      </w:r>
-      <w:proofErr w:type="gramEnd"/>
+        <w:t>оценку в диапазоне [7,10], с вероятностью 40% [2,7], с вероятностью 10% [0,4]. Для каждого студента посчитать оценку за КДЗ2</w:t>
+      </w:r>
       <w:r>
         <w:rPr>
           <w:rFonts w:ascii="Times New Roman" w:hAnsi="Times New Roman" w:cs="Times New Roman"/>
@@ -596,43 +492,7 @@
           <w:sz w:val="28"/>
           <w:szCs w:val="28"/>
         </w:rPr>
-        <w:t xml:space="preserve">следующем порядке: количество </w:t>
-      </w:r>
-      <w:proofErr w:type="spellStart"/>
-      <w:r>
-        <w:rPr>
-          <w:rFonts w:ascii="Times New Roman" w:hAnsi="Times New Roman" w:cs="Times New Roman"/>
-          <w:sz w:val="28"/>
-          <w:szCs w:val="28"/>
-        </w:rPr>
-        <w:t>лайков</w:t>
-      </w:r>
-      <w:proofErr w:type="spellEnd"/>
-      <w:r>
-        <w:rPr>
-          <w:rFonts w:ascii="Times New Roman" w:hAnsi="Times New Roman" w:cs="Times New Roman"/>
-          <w:sz w:val="28"/>
-          <w:szCs w:val="28"/>
-        </w:rPr>
-        <w:t xml:space="preserve"> за </w:t>
-      </w:r>
-      <w:proofErr w:type="spellStart"/>
-      <w:r>
-        <w:rPr>
-          <w:rFonts w:ascii="Times New Roman" w:hAnsi="Times New Roman" w:cs="Times New Roman"/>
-          <w:sz w:val="28"/>
-          <w:szCs w:val="28"/>
-        </w:rPr>
-        <w:t>мемы</w:t>
-      </w:r>
-      <w:proofErr w:type="spellEnd"/>
-      <w:r>
-        <w:rPr>
-          <w:rFonts w:ascii="Times New Roman" w:hAnsi="Times New Roman" w:cs="Times New Roman"/>
-          <w:sz w:val="28"/>
-          <w:szCs w:val="28"/>
-        </w:rPr>
-        <w:t xml:space="preserve">, </w:t>
+        <w:t xml:space="preserve">следующем порядке: количество лайков за мемы, </w:t>
       </w:r>
       <w:r>
         <w:rPr>
@@ -905,43 +765,7 @@
           <w:sz w:val="28"/>
           <w:szCs w:val="28"/>
         </w:rPr>
-        <w:t xml:space="preserve">Конец первого модуля традиционно ознаменуется </w:t>
-      </w:r>
-      <w:proofErr w:type="spellStart"/>
-      <w:r>
-        <w:rPr>
-          <w:rFonts w:ascii="Times New Roman" w:hAnsi="Times New Roman" w:cs="Times New Roman"/>
-          <w:sz w:val="28"/>
-          <w:szCs w:val="28"/>
-        </w:rPr>
-        <w:t>посвятом</w:t>
-      </w:r>
-      <w:proofErr w:type="spellEnd"/>
-      <w:r>
-        <w:rPr>
-          <w:rFonts w:ascii="Times New Roman" w:hAnsi="Times New Roman" w:cs="Times New Roman"/>
-          <w:sz w:val="28"/>
-          <w:szCs w:val="28"/>
-        </w:rPr>
-        <w:t xml:space="preserve">. Для </w:t>
-      </w:r>
-      <w:proofErr w:type="spellStart"/>
-      <w:r>
-        <w:rPr>
-          <w:rFonts w:ascii="Times New Roman" w:hAnsi="Times New Roman" w:cs="Times New Roman"/>
-          <w:sz w:val="28"/>
-          <w:szCs w:val="28"/>
-        </w:rPr>
-        <w:t>посвята</w:t>
-      </w:r>
-      <w:proofErr w:type="spellEnd"/>
-      <w:r>
-        <w:rPr>
-          <w:rFonts w:ascii="Times New Roman" w:hAnsi="Times New Roman" w:cs="Times New Roman"/>
-          <w:sz w:val="28"/>
-          <w:szCs w:val="28"/>
-        </w:rPr>
-        <w:t xml:space="preserve"> обычно снимается какой-нибудь коттедж</w:t>
+        <w:t>Конец первого модуля традиционно ознаменуется посвятом. Для посвята обычно снимается какой-нибудь коттедж</w:t>
       </w:r>
       <w:r>
         <w:rPr>
@@ -1023,25 +847,15 @@
           <w:sz w:val="28"/>
           <w:szCs w:val="28"/>
         </w:rPr>
-        <w:t xml:space="preserve">строке вводятся фамилия студента, тип транспортировки до </w:t>
-      </w:r>
-      <w:proofErr w:type="spellStart"/>
-      <w:r>
-        <w:rPr>
-          <w:rFonts w:ascii="Times New Roman" w:hAnsi="Times New Roman" w:cs="Times New Roman"/>
-          <w:sz w:val="28"/>
-          <w:szCs w:val="28"/>
-        </w:rPr>
-        <w:t>посвята</w:t>
-      </w:r>
-      <w:proofErr w:type="spellEnd"/>
-      <w:r>
-        <w:rPr>
-          <w:rFonts w:ascii="Times New Roman" w:hAnsi="Times New Roman" w:cs="Times New Roman"/>
-          <w:sz w:val="28"/>
-          <w:szCs w:val="28"/>
-        </w:rPr>
-        <w:t xml:space="preserve">: </w:t>
+        <w:t>строке вводи</w:t>
+      </w:r>
+      <w:r>
+        <w:rPr>
+          <w:rFonts w:ascii="Times New Roman" w:hAnsi="Times New Roman" w:cs="Times New Roman"/>
+          <w:sz w:val="28"/>
+          <w:szCs w:val="28"/>
+        </w:rPr>
+        <w:t xml:space="preserve">тся тип транспортировки до посвята: </w:t>
       </w:r>
       <w:r>
         <w:rPr>
@@ -1125,34 +939,59 @@
           <w:sz w:val="28"/>
           <w:szCs w:val="28"/>
         </w:rPr>
-        <w:t xml:space="preserve">, указывается стоимость транспортировки. Транспортировка на автобусе стоит 1000 рублей. Наши студенты </w:t>
-      </w:r>
-      <w:r>
-        <w:rPr>
-          <w:rFonts w:ascii="Times New Roman" w:hAnsi="Times New Roman" w:cs="Times New Roman"/>
-          <w:sz w:val="28"/>
-          <w:szCs w:val="28"/>
-        </w:rPr>
-        <w:t xml:space="preserve">живут в мире, в котором есть купюры только по 500 рублей. Посчитать количество купюр, потраченное каждым студентом на транспортировку, если студент едет на </w:t>
-      </w:r>
-      <w:proofErr w:type="spellStart"/>
-      <w:r>
-        <w:rPr>
-          <w:rFonts w:ascii="Times New Roman" w:hAnsi="Times New Roman" w:cs="Times New Roman"/>
-          <w:sz w:val="28"/>
-          <w:szCs w:val="28"/>
-        </w:rPr>
-        <w:t>посвят</w:t>
-      </w:r>
-      <w:proofErr w:type="spellEnd"/>
-      <w:r>
-        <w:rPr>
-          <w:rFonts w:ascii="Times New Roman" w:hAnsi="Times New Roman" w:cs="Times New Roman"/>
-          <w:sz w:val="28"/>
-          <w:szCs w:val="28"/>
-        </w:rPr>
-        <w:t>.</w:t>
-      </w:r>
+        <w:t>, указывается стоимость транспортировки</w:t>
+      </w:r>
+      <w:r>
+        <w:rPr>
+          <w:rFonts w:ascii="Times New Roman" w:hAnsi="Times New Roman" w:cs="Times New Roman"/>
+          <w:sz w:val="28"/>
+          <w:szCs w:val="28"/>
+        </w:rPr>
+        <w:t xml:space="preserve"> в новой строке</w:t>
+      </w:r>
+      <w:r>
+        <w:rPr>
+          <w:rFonts w:ascii="Times New Roman" w:hAnsi="Times New Roman" w:cs="Times New Roman"/>
+          <w:sz w:val="28"/>
+          <w:szCs w:val="28"/>
+        </w:rPr>
+        <w:t xml:space="preserve">. Транспортировка на автобусе стоит 1000 рублей. Наши студенты </w:t>
+      </w:r>
+      <w:r>
+        <w:rPr>
+          <w:rFonts w:ascii="Times New Roman" w:hAnsi="Times New Roman" w:cs="Times New Roman"/>
+          <w:sz w:val="28"/>
+          <w:szCs w:val="28"/>
+        </w:rPr>
+        <w:t>живут в мире, в котором есть купюры только по 500 рублей. Посчитать количество купюр, потраченное каждым студентом на транспортировку, если студент едет на посвят.</w:t>
+      </w:r>
+      <w:r>
+        <w:rPr>
+          <w:rFonts w:ascii="Times New Roman" w:hAnsi="Times New Roman" w:cs="Times New Roman"/>
+          <w:sz w:val="28"/>
+          <w:szCs w:val="28"/>
+        </w:rPr>
+        <w:t xml:space="preserve"> Для типа транспортировки </w:t>
+      </w:r>
+      <w:r>
+        <w:rPr>
+          <w:rFonts w:ascii="Times New Roman" w:hAnsi="Times New Roman" w:cs="Times New Roman"/>
+          <w:sz w:val="28"/>
+          <w:szCs w:val="28"/>
+          <w:lang w:val="en-US"/>
+        </w:rPr>
+        <w:t>“other”</w:t>
+      </w:r>
+      <w:r>
+        <w:rPr>
+          <w:rFonts w:ascii="Times New Roman" w:hAnsi="Times New Roman" w:cs="Times New Roman"/>
+          <w:sz w:val="28"/>
+          <w:szCs w:val="28"/>
+        </w:rPr>
+        <w:t xml:space="preserve"> количество купюр считать циклом.</w:t>
+      </w:r>
+      <w:bookmarkStart w:id="0" w:name="_GoBack"/>
+      <w:bookmarkEnd w:id="0"/>
     </w:p>
     <w:p>
       <w:pPr>
@@ -1194,7 +1033,6 @@
           <w:szCs w:val="28"/>
         </w:rPr>
         <w:br/>
-        <w:t xml:space="preserve">Петров </w:t>
       </w:r>
       <w:r>
         <w:rPr>
@@ -1218,14 +1056,6 @@
           <w:rFonts w:ascii="Times New Roman" w:hAnsi="Times New Roman" w:cs="Times New Roman"/>
           <w:sz w:val="28"/>
           <w:szCs w:val="28"/>
-        </w:rPr>
-        <w:t xml:space="preserve">Иванов </w:t>
-      </w:r>
-      <w:r>
-        <w:rPr>
-          <w:rFonts w:ascii="Times New Roman" w:hAnsi="Times New Roman" w:cs="Times New Roman"/>
-          <w:sz w:val="28"/>
-          <w:szCs w:val="28"/>
           <w:lang w:val="en-US"/>
         </w:rPr>
         <w:t>bus</w:t>
@@ -1243,14 +1073,6 @@
           <w:rFonts w:ascii="Times New Roman" w:hAnsi="Times New Roman" w:cs="Times New Roman"/>
           <w:sz w:val="28"/>
           <w:szCs w:val="28"/>
-        </w:rPr>
-        <w:t xml:space="preserve">Светлов </w:t>
-      </w:r>
-      <w:r>
-        <w:rPr>
-          <w:rFonts w:ascii="Times New Roman" w:hAnsi="Times New Roman" w:cs="Times New Roman"/>
-          <w:sz w:val="28"/>
-          <w:szCs w:val="28"/>
           <w:lang w:val="en-US"/>
         </w:rPr>
         <w:t>other</w:t>
@@ -1261,7 +1083,7 @@
           <w:sz w:val="28"/>
           <w:szCs w:val="28"/>
         </w:rPr>
-        <w:t xml:space="preserve"> 1600</w:t>
+        <w:t xml:space="preserve"> </w:t>
       </w:r>
       <w:r>
         <w:rPr>
@@ -1277,6 +1099,22 @@
           <w:sz w:val="28"/>
           <w:szCs w:val="28"/>
         </w:rPr>
+        <w:t>1600</w:t>
+      </w:r>
+      <w:r>
+        <w:rPr>
+          <w:rFonts w:ascii="Times New Roman" w:hAnsi="Times New Roman" w:cs="Times New Roman"/>
+          <w:sz w:val="28"/>
+          <w:szCs w:val="28"/>
+        </w:rPr>
+        <w:br/>
+      </w:r>
+      <w:r>
+        <w:rPr>
+          <w:rFonts w:ascii="Times New Roman" w:hAnsi="Times New Roman" w:cs="Times New Roman"/>
+          <w:sz w:val="28"/>
+          <w:szCs w:val="28"/>
+        </w:rPr>
         <w:t>Вывод:</w:t>
       </w:r>
       <w:r>
@@ -1286,7 +1124,7 @@
           <w:szCs w:val="28"/>
         </w:rPr>
         <w:br/>
-        <w:t>Иванов 2</w:t>
+        <w:t>2</w:t>
       </w:r>
       <w:r>
         <w:rPr>
@@ -1295,16 +1133,7 @@
           <w:szCs w:val="28"/>
         </w:rPr>
         <w:br/>
-      </w:r>
-      <w:bookmarkStart w:id="0" w:name="_GoBack"/>
-      <w:bookmarkEnd w:id="0"/>
-      <w:r>
-        <w:rPr>
-          <w:rFonts w:ascii="Times New Roman" w:hAnsi="Times New Roman" w:cs="Times New Roman"/>
-          <w:sz w:val="28"/>
-          <w:szCs w:val="28"/>
-        </w:rPr>
-        <w:t>Светлов 4</w:t>
+        <w:t>4</w:t>
       </w:r>
     </w:p>
     <w:sectPr>

</xml_diff>